<commit_message>
Added more tasks to report.
</commit_message>
<xml_diff>
--- a/Mini Report.docx
+++ b/Mini Report.docx
@@ -492,7 +492,7 @@
           <w:r>
             <w:fldChar w:fldCharType="separate"/>
           </w:r>
-          <w:hyperlink w:anchor="_Toc166147496" w:history="1">
+          <w:hyperlink w:anchor="_Toc166250654" w:history="1">
             <w:r>
               <w:rPr>
                 <w:rStyle w:val="Hyperlink"/>
@@ -519,7 +519,7 @@
                 <w:noProof/>
                 <w:webHidden/>
               </w:rPr>
-              <w:instrText xml:space="preserve"> PAGEREF _Toc166147496 \h </w:instrText>
+              <w:instrText xml:space="preserve"> PAGEREF _Toc166250654 \h </w:instrText>
             </w:r>
             <w:r>
               <w:rPr>
@@ -566,7 +566,7 @@
               <w14:ligatures w14:val="standardContextual"/>
             </w:rPr>
           </w:pPr>
-          <w:hyperlink w:anchor="_Toc166147497" w:history="1">
+          <w:hyperlink w:anchor="_Toc166250655" w:history="1">
             <w:r>
               <w:rPr>
                 <w:rStyle w:val="Hyperlink"/>
@@ -593,7 +593,7 @@
                 <w:noProof/>
                 <w:webHidden/>
               </w:rPr>
-              <w:instrText xml:space="preserve"> PAGEREF _Toc166147497 \h </w:instrText>
+              <w:instrText xml:space="preserve"> PAGEREF _Toc166250655 \h </w:instrText>
             </w:r>
             <w:r>
               <w:rPr>
@@ -640,7 +640,7 @@
               <w14:ligatures w14:val="standardContextual"/>
             </w:rPr>
           </w:pPr>
-          <w:hyperlink w:anchor="_Toc166147498" w:history="1">
+          <w:hyperlink w:anchor="_Toc166250656" w:history="1">
             <w:r>
               <w:rPr>
                 <w:rStyle w:val="Hyperlink"/>
@@ -667,7 +667,7 @@
                 <w:noProof/>
                 <w:webHidden/>
               </w:rPr>
-              <w:instrText xml:space="preserve"> PAGEREF _Toc166147498 \h </w:instrText>
+              <w:instrText xml:space="preserve"> PAGEREF _Toc166250656 \h </w:instrText>
             </w:r>
             <w:r>
               <w:rPr>
@@ -714,7 +714,7 @@
               <w14:ligatures w14:val="standardContextual"/>
             </w:rPr>
           </w:pPr>
-          <w:hyperlink w:anchor="_Toc166147499" w:history="1">
+          <w:hyperlink w:anchor="_Toc166250657" w:history="1">
             <w:r>
               <w:rPr>
                 <w:rStyle w:val="Hyperlink"/>
@@ -741,7 +741,7 @@
                 <w:noProof/>
                 <w:webHidden/>
               </w:rPr>
-              <w:instrText xml:space="preserve"> PAGEREF _Toc166147499 \h </w:instrText>
+              <w:instrText xml:space="preserve"> PAGEREF _Toc166250657 \h </w:instrText>
             </w:r>
             <w:r>
               <w:rPr>
@@ -788,7 +788,7 @@
               <w14:ligatures w14:val="standardContextual"/>
             </w:rPr>
           </w:pPr>
-          <w:hyperlink w:anchor="_Toc166147500" w:history="1">
+          <w:hyperlink w:anchor="_Toc166250658" w:history="1">
             <w:r>
               <w:rPr>
                 <w:rStyle w:val="Hyperlink"/>
@@ -815,7 +815,7 @@
                 <w:noProof/>
                 <w:webHidden/>
               </w:rPr>
-              <w:instrText xml:space="preserve"> PAGEREF _Toc166147500 \h </w:instrText>
+              <w:instrText xml:space="preserve"> PAGEREF _Toc166250658 \h </w:instrText>
             </w:r>
             <w:r>
               <w:rPr>
@@ -862,7 +862,7 @@
               <w14:ligatures w14:val="standardContextual"/>
             </w:rPr>
           </w:pPr>
-          <w:hyperlink w:anchor="_Toc166147501" w:history="1">
+          <w:hyperlink w:anchor="_Toc166250659" w:history="1">
             <w:r>
               <w:rPr>
                 <w:rStyle w:val="Hyperlink"/>
@@ -889,7 +889,7 @@
                 <w:noProof/>
                 <w:webHidden/>
               </w:rPr>
-              <w:instrText xml:space="preserve"> PAGEREF _Toc166147501 \h </w:instrText>
+              <w:instrText xml:space="preserve"> PAGEREF _Toc166250659 \h </w:instrText>
             </w:r>
             <w:r>
               <w:rPr>
@@ -936,7 +936,7 @@
               <w14:ligatures w14:val="standardContextual"/>
             </w:rPr>
           </w:pPr>
-          <w:hyperlink w:anchor="_Toc166147502" w:history="1">
+          <w:hyperlink w:anchor="_Toc166250660" w:history="1">
             <w:r>
               <w:rPr>
                 <w:rStyle w:val="Hyperlink"/>
@@ -963,7 +963,7 @@
                 <w:noProof/>
                 <w:webHidden/>
               </w:rPr>
-              <w:instrText xml:space="preserve"> PAGEREF _Toc166147502 \h </w:instrText>
+              <w:instrText xml:space="preserve"> PAGEREF _Toc166250660 \h </w:instrText>
             </w:r>
             <w:r>
               <w:rPr>
@@ -1010,7 +1010,7 @@
               <w14:ligatures w14:val="standardContextual"/>
             </w:rPr>
           </w:pPr>
-          <w:hyperlink w:anchor="_Toc166147503" w:history="1">
+          <w:hyperlink w:anchor="_Toc166250661" w:history="1">
             <w:r>
               <w:rPr>
                 <w:rStyle w:val="Hyperlink"/>
@@ -1037,7 +1037,7 @@
                 <w:noProof/>
                 <w:webHidden/>
               </w:rPr>
-              <w:instrText xml:space="preserve"> PAGEREF _Toc166147503 \h </w:instrText>
+              <w:instrText xml:space="preserve"> PAGEREF _Toc166250661 \h </w:instrText>
             </w:r>
             <w:r>
               <w:rPr>
@@ -1084,7 +1084,7 @@
               <w14:ligatures w14:val="standardContextual"/>
             </w:rPr>
           </w:pPr>
-          <w:hyperlink w:anchor="_Toc166147504" w:history="1">
+          <w:hyperlink w:anchor="_Toc166250662" w:history="1">
             <w:r>
               <w:rPr>
                 <w:rStyle w:val="Hyperlink"/>
@@ -1111,7 +1111,7 @@
                 <w:noProof/>
                 <w:webHidden/>
               </w:rPr>
-              <w:instrText xml:space="preserve"> PAGEREF _Toc166147504 \h </w:instrText>
+              <w:instrText xml:space="preserve"> PAGEREF _Toc166250662 \h </w:instrText>
             </w:r>
             <w:r>
               <w:rPr>
@@ -1131,7 +1131,7 @@
                 <w:noProof/>
                 <w:webHidden/>
               </w:rPr>
-              <w:t>5</w:t>
+              <w:t>6</w:t>
             </w:r>
             <w:r>
               <w:rPr>
@@ -1158,7 +1158,7 @@
               <w14:ligatures w14:val="standardContextual"/>
             </w:rPr>
           </w:pPr>
-          <w:hyperlink w:anchor="_Toc166147505" w:history="1">
+          <w:hyperlink w:anchor="_Toc166250663" w:history="1">
             <w:r>
               <w:rPr>
                 <w:rStyle w:val="Hyperlink"/>
@@ -1185,7 +1185,7 @@
                 <w:noProof/>
                 <w:webHidden/>
               </w:rPr>
-              <w:instrText xml:space="preserve"> PAGEREF _Toc166147505 \h </w:instrText>
+              <w:instrText xml:space="preserve"> PAGEREF _Toc166250663 \h </w:instrText>
             </w:r>
             <w:r>
               <w:rPr>
@@ -1205,7 +1205,7 @@
                 <w:noProof/>
                 <w:webHidden/>
               </w:rPr>
-              <w:t>5</w:t>
+              <w:t>6</w:t>
             </w:r>
             <w:r>
               <w:rPr>
@@ -1243,7 +1243,7 @@
       <w:pPr>
         <w:pStyle w:val="Heading1"/>
       </w:pPr>
-      <w:bookmarkStart w:id="0" w:name="_Toc166147496"/>
+      <w:bookmarkStart w:id="0" w:name="_Toc166250654"/>
       <w:r>
         <w:lastRenderedPageBreak/>
         <w:t>1. Tasks</w:t>
@@ -1254,7 +1254,7 @@
       <w:pPr>
         <w:pStyle w:val="Heading2"/>
       </w:pPr>
-      <w:bookmarkStart w:id="1" w:name="_Toc166147497"/>
+      <w:bookmarkStart w:id="1" w:name="_Toc166250655"/>
       <w:r>
         <w:t>1.1 Password Generator</w:t>
       </w:r>
@@ -1431,6 +1431,9 @@
         <w:jc w:val="center"/>
       </w:pPr>
       <w:r>
+        <w:rPr>
+          <w:noProof/>
+        </w:rPr>
         <w:drawing>
           <wp:inline distT="0" distB="0" distL="0" distR="0" wp14:anchorId="2497E2B1" wp14:editId="309B9327">
             <wp:extent cx="3281082" cy="1813574"/>
@@ -1592,67 +1595,145 @@
     </w:p>
     <w:p>
       <w:pPr>
+        <w:jc w:val="both"/>
+      </w:pPr>
+      <w:r>
+        <w:t>The libraries for this task where built-in so the user should be able to run out of the box. These consist of</w:t>
+      </w:r>
+      <w:r>
+        <w:t xml:space="preserve"> </w:t>
+      </w:r>
+      <w:r>
+        <w:t xml:space="preserve">OS to find the task file, TIME to record algorithm duration and TYPING to define function return data types. </w:t>
+      </w:r>
+    </w:p>
+    <w:p>
+      <w:pPr>
         <w:pStyle w:val="Heading2"/>
       </w:pPr>
-      <w:bookmarkStart w:id="2" w:name="_Toc166147498"/>
+      <w:bookmarkStart w:id="2" w:name="_Toc166250656"/>
       <w:r>
         <w:t>1.2 Longest Substring</w:t>
       </w:r>
       <w:bookmarkEnd w:id="2"/>
     </w:p>
-    <w:p/>
-    <w:p>
-      <w:pPr>
-        <w:pStyle w:val="Heading2"/>
-      </w:pPr>
-      <w:bookmarkStart w:id="3" w:name="_Toc166147499"/>
-      <w:r>
-        <w:t>1.3 Parallelism Programming</w:t>
-      </w:r>
-      <w:bookmarkEnd w:id="3"/>
-    </w:p>
-    <w:p>
-      <w:pPr>
-        <w:pStyle w:val="Heading2"/>
-      </w:pPr>
-      <w:bookmarkStart w:id="4" w:name="_Toc166147500"/>
-      <w:r>
-        <w:t>1.4 Cheapest Train Tickets</w:t>
-      </w:r>
-      <w:bookmarkEnd w:id="4"/>
-    </w:p>
-    <w:p/>
-    <w:p>
-      <w:pPr>
-        <w:pStyle w:val="Heading1"/>
-      </w:pPr>
-      <w:bookmarkStart w:id="5" w:name="_Toc166147501"/>
-      <w:r>
+    <w:p>
+      <w:pPr>
+        <w:jc w:val="both"/>
+        <w:rPr>
+          <w:rFonts w:eastAsiaTheme="minorEastAsia"/>
+        </w:rPr>
+      </w:pPr>
+      <w:r>
+        <w:t xml:space="preserve">In this task I chose the implement dynamic programming with a sliding window approach. I went with dynamic programming over other approaches </w:t>
+      </w:r>
+      <w:r>
+        <w:t xml:space="preserve">such as quick sort </w:t>
+      </w:r>
+      <w:r>
+        <w:t>because the algorithm uses subroutines to solve the larger problem at hand</w:t>
+      </w:r>
+      <w:r>
+        <w:t xml:space="preserve"> by storing and reusing previous elements</w:t>
+      </w:r>
+      <w:r>
+        <w:t xml:space="preserve"> – this can be seen in the </w:t>
+      </w:r>
+      <w:r>
+        <w:rPr>
+          <w:b/>
+          <w:bCs/>
+        </w:rPr>
+        <w:t>Figure 2</w:t>
+      </w:r>
+      <w:r>
+        <w:t xml:space="preserve"> flow chart</w:t>
+      </w:r>
+      <w:r>
+        <w:t>. In our case</w:t>
+      </w:r>
+      <w:r>
+        <w:t xml:space="preserve"> the</w:t>
+      </w:r>
+      <w:r>
+        <w:t xml:space="preserve"> sliding window iterated through the string file and search for possible longest substrings </w:t>
+      </w:r>
+      <w:r>
+        <w:t>and where the invalid point</w:t>
+      </w:r>
+      <w:r>
+        <w:t xml:space="preserve"> is discovered become </w:t>
+      </w:r>
+      <w:r>
+        <w:t>the algorithm start</w:t>
+      </w:r>
+      <w:r>
+        <w:t>ing point,</w:t>
+      </w:r>
+      <w:r>
+        <w:t xml:space="preserve"> effectively reducing complexity to </w:t>
+      </w:r>
+      <m:oMath>
+        <m:r>
+          <w:rPr>
+            <w:rFonts w:ascii="Cambria Math" w:eastAsiaTheme="minorEastAsia" w:hAnsi="Cambria Math"/>
+          </w:rPr>
+          <m:t>O(</m:t>
+        </m:r>
+        <m:sSup>
+          <m:sSupPr>
+            <m:ctrlPr>
+              <w:rPr>
+                <w:rFonts w:ascii="Cambria Math" w:eastAsiaTheme="minorEastAsia" w:hAnsi="Cambria Math"/>
+                <w:i/>
+              </w:rPr>
+            </m:ctrlPr>
+          </m:sSupPr>
+          <m:e>
+            <m:r>
+              <w:rPr>
+                <w:rFonts w:ascii="Cambria Math" w:eastAsiaTheme="minorEastAsia" w:hAnsi="Cambria Math"/>
+              </w:rPr>
+              <m:t>n</m:t>
+            </m:r>
+          </m:e>
+          <m:sup>
+            <m:r>
+              <w:rPr>
+                <w:rFonts w:ascii="Cambria Math" w:eastAsiaTheme="minorEastAsia" w:hAnsi="Cambria Math"/>
+              </w:rPr>
+              <m:t>2</m:t>
+            </m:r>
+          </m:sup>
+        </m:sSup>
+        <m:r>
+          <w:rPr>
+            <w:rFonts w:ascii="Cambria Math" w:eastAsiaTheme="minorEastAsia" w:hAnsi="Cambria Math"/>
+          </w:rPr>
+          <m:t>)</m:t>
+        </m:r>
+      </m:oMath>
+      <w:r>
+        <w:rPr>
+          <w:rFonts w:eastAsiaTheme="minorEastAsia"/>
+        </w:rPr>
+        <w:t xml:space="preserve"> using this approach. </w:t>
+      </w:r>
+    </w:p>
+    <w:p>
+      <w:pPr>
+        <w:jc w:val="center"/>
+      </w:pPr>
+      <w:r>
+        <w:rPr>
+          <w:noProof/>
+        </w:rPr>
         <w:lastRenderedPageBreak/>
-        <w:t>2. Appendix</w:t>
-      </w:r>
-      <w:bookmarkEnd w:id="5"/>
-    </w:p>
-    <w:p>
-      <w:pPr>
-        <w:pStyle w:val="Heading2"/>
-      </w:pPr>
-      <w:bookmarkStart w:id="6" w:name="_Toc166147502"/>
-      <w:r>
-        <w:t>Figure 1: Password Generator</w:t>
-      </w:r>
-      <w:bookmarkEnd w:id="6"/>
-    </w:p>
-    <w:p>
-      <w:r>
-        <w:rPr>
-          <w:noProof/>
-        </w:rPr>
         <w:drawing>
-          <wp:inline distT="0" distB="0" distL="0" distR="0" wp14:anchorId="59ED5666" wp14:editId="164F423C">
-            <wp:extent cx="5731510" cy="8299450"/>
-            <wp:effectExtent l="0" t="0" r="0" b="6350"/>
-            <wp:docPr id="1480193281" name="Picture 1" descr="A diagram of a diagram&#10;&#10;Description automatically generated"/>
+          <wp:inline distT="0" distB="0" distL="0" distR="0" wp14:anchorId="24DADB2C" wp14:editId="2BEFF6AA">
+            <wp:extent cx="3714750" cy="3399494"/>
+            <wp:effectExtent l="0" t="0" r="0" b="0"/>
+            <wp:docPr id="425504752" name="Picture 1" descr="A screenshot of a computer program&#10;&#10;Description automatically generated"/>
             <wp:cNvGraphicFramePr>
               <a:graphicFrameLocks xmlns:a="http://schemas.openxmlformats.org/drawingml/2006/main" noChangeAspect="1"/>
             </wp:cNvGraphicFramePr>
@@ -1660,13 +1741,153 @@
               <a:graphicData uri="http://schemas.openxmlformats.org/drawingml/2006/picture">
                 <pic:pic xmlns:pic="http://schemas.openxmlformats.org/drawingml/2006/picture">
                   <pic:nvPicPr>
-                    <pic:cNvPr id="1480193281" name="Picture 1" descr="A diagram of a diagram&#10;&#10;Description automatically generated"/>
+                    <pic:cNvPr id="425504752" name="Picture 1" descr="A screenshot of a computer program&#10;&#10;Description automatically generated"/>
+                    <pic:cNvPicPr/>
+                  </pic:nvPicPr>
+                  <pic:blipFill>
+                    <a:blip r:embed="rId9"/>
+                    <a:stretch>
+                      <a:fillRect/>
+                    </a:stretch>
+                  </pic:blipFill>
+                  <pic:spPr>
+                    <a:xfrm>
+                      <a:off x="0" y="0"/>
+                      <a:ext cx="3723153" cy="3407184"/>
+                    </a:xfrm>
+                    <a:prstGeom prst="rect">
+                      <a:avLst/>
+                    </a:prstGeom>
+                  </pic:spPr>
+                </pic:pic>
+              </a:graphicData>
+            </a:graphic>
+          </wp:inline>
+        </w:drawing>
+      </w:r>
+    </w:p>
+    <w:p>
+      <w:pPr>
+        <w:jc w:val="center"/>
+        <w:rPr>
+          <w:i/>
+          <w:iCs/>
+          <w:sz w:val="20"/>
+          <w:szCs w:val="20"/>
+        </w:rPr>
+      </w:pPr>
+      <w:r>
+        <w:rPr>
+          <w:i/>
+          <w:iCs/>
+          <w:sz w:val="20"/>
+          <w:szCs w:val="20"/>
+        </w:rPr>
+        <w:t>Figure 2.1: Running the algorithm for different types of substring lengths.</w:t>
+      </w:r>
+    </w:p>
+    <w:p>
+      <w:pPr>
+        <w:jc w:val="both"/>
+      </w:pPr>
+      <w:r>
+        <w:rPr>
+          <w:b/>
+          <w:bCs/>
+        </w:rPr>
+        <w:t>Figure 2.1</w:t>
+      </w:r>
+      <w:r>
+        <w:t xml:space="preserve"> demonstrates each </w:t>
+      </w:r>
+      <m:oMath>
+        <m:r>
+          <w:rPr>
+            <w:rFonts w:ascii="Cambria Math" w:hAnsi="Cambria Math"/>
+          </w:rPr>
+          <m:t>k</m:t>
+        </m:r>
+      </m:oMath>
+      <w:r>
+        <w:t xml:space="preserve"> repeated elements input being passed in and returning all possible substrings for that entry. </w:t>
+      </w:r>
+      <w:r>
+        <w:t>Alternatively, if there are no substrings for the input given then a warning displays no valid substrings found, providing the user with some clarity into whats occurring at that time.</w:t>
+      </w:r>
+      <w:r>
+        <w:t xml:space="preserve"> Similarly to task 1, the algorithm requires built-in libraries accept with the additional use of CSV to read in file data rather than producing it via predefined arrays</w:t>
+      </w:r>
+      <w:r>
+        <w:t xml:space="preserve"> enabling the user to effectively use any means of data.</w:t>
+      </w:r>
+    </w:p>
+    <w:p>
+      <w:pPr>
+        <w:pStyle w:val="Heading2"/>
+      </w:pPr>
+      <w:bookmarkStart w:id="3" w:name="_Toc166250657"/>
+      <w:r>
+        <w:t>1.3 Parallelism Programming</w:t>
+      </w:r>
+      <w:bookmarkEnd w:id="3"/>
+    </w:p>
+    <w:p/>
+    <w:p>
+      <w:pPr>
+        <w:pStyle w:val="Heading2"/>
+      </w:pPr>
+      <w:bookmarkStart w:id="4" w:name="_Toc166250658"/>
+      <w:r>
+        <w:t>1.4 Cheapest Train Tickets</w:t>
+      </w:r>
+      <w:bookmarkEnd w:id="4"/>
+    </w:p>
+    <w:p/>
+    <w:p>
+      <w:pPr>
+        <w:pStyle w:val="Heading1"/>
+      </w:pPr>
+      <w:bookmarkStart w:id="5" w:name="_Toc166250659"/>
+      <w:r>
+        <w:lastRenderedPageBreak/>
+        <w:t>2. Appendix</w:t>
+      </w:r>
+      <w:bookmarkEnd w:id="5"/>
+    </w:p>
+    <w:p>
+      <w:pPr>
+        <w:pStyle w:val="Heading2"/>
+      </w:pPr>
+      <w:bookmarkStart w:id="6" w:name="_Toc166250660"/>
+      <w:r>
+        <w:t>Figure 1: Password Generator</w:t>
+      </w:r>
+      <w:bookmarkEnd w:id="6"/>
+    </w:p>
+    <w:p>
+      <w:r>
+        <w:rPr>
+          <w:noProof/>
+        </w:rPr>
+        <w:drawing>
+          <wp:inline distT="0" distB="0" distL="0" distR="0" wp14:anchorId="75086AFD" wp14:editId="7745C3E2">
+            <wp:extent cx="5731510" cy="8011160"/>
+            <wp:effectExtent l="0" t="0" r="2540" b="8890"/>
+            <wp:docPr id="794186267" name="Picture 2" descr="A diagram of a company&#10;&#10;Description automatically generated"/>
+            <wp:cNvGraphicFramePr>
+              <a:graphicFrameLocks xmlns:a="http://schemas.openxmlformats.org/drawingml/2006/main" noChangeAspect="1"/>
+            </wp:cNvGraphicFramePr>
+            <a:graphic xmlns:a="http://schemas.openxmlformats.org/drawingml/2006/main">
+              <a:graphicData uri="http://schemas.openxmlformats.org/drawingml/2006/picture">
+                <pic:pic xmlns:pic="http://schemas.openxmlformats.org/drawingml/2006/picture">
+                  <pic:nvPicPr>
+                    <pic:cNvPr id="794186267" name="Picture 2" descr="A diagram of a company&#10;&#10;Description automatically generated"/>
                     <pic:cNvPicPr>
                       <a:picLocks noChangeAspect="1" noChangeArrowheads="1"/>
                     </pic:cNvPicPr>
                   </pic:nvPicPr>
                   <pic:blipFill>
-                    <a:blip r:embed="rId9">
+                    <a:blip r:embed="rId10" cstate="print">
                       <a:extLst>
                         <a:ext uri="{28A0092B-C50C-407E-A947-70E740481C1C}">
                           <a14:useLocalDpi xmlns:a14="http://schemas.microsoft.com/office/drawing/2010/main" val="0"/>
@@ -1681,7 +1902,7 @@
                   <pic:spPr bwMode="auto">
                     <a:xfrm>
                       <a:off x="0" y="0"/>
-                      <a:ext cx="5731510" cy="8299450"/>
+                      <a:ext cx="5731510" cy="8011160"/>
                     </a:xfrm>
                     <a:prstGeom prst="rect">
                       <a:avLst/>
@@ -1708,27 +1929,84 @@
       <w:pPr>
         <w:pStyle w:val="Heading2"/>
       </w:pPr>
-      <w:bookmarkStart w:id="7" w:name="_Toc166147503"/>
+      <w:bookmarkStart w:id="7" w:name="_Toc166250661"/>
       <w:r>
         <w:t>Figure 2: Longest Substring</w:t>
       </w:r>
       <w:bookmarkEnd w:id="7"/>
     </w:p>
     <w:p>
+      <w:r>
+        <w:rPr>
+          <w:noProof/>
+        </w:rPr>
+        <w:drawing>
+          <wp:inline distT="0" distB="0" distL="0" distR="0" wp14:anchorId="6A6A6672" wp14:editId="4CEC68EB">
+            <wp:extent cx="5731510" cy="7964805"/>
+            <wp:effectExtent l="0" t="0" r="2540" b="0"/>
+            <wp:docPr id="743810967" name="Picture 1" descr="A diagram of a software system&#10;&#10;Description automatically generated"/>
+            <wp:cNvGraphicFramePr>
+              <a:graphicFrameLocks xmlns:a="http://schemas.openxmlformats.org/drawingml/2006/main" noChangeAspect="1"/>
+            </wp:cNvGraphicFramePr>
+            <a:graphic xmlns:a="http://schemas.openxmlformats.org/drawingml/2006/main">
+              <a:graphicData uri="http://schemas.openxmlformats.org/drawingml/2006/picture">
+                <pic:pic xmlns:pic="http://schemas.openxmlformats.org/drawingml/2006/picture">
+                  <pic:nvPicPr>
+                    <pic:cNvPr id="743810967" name="Picture 1" descr="A diagram of a software system&#10;&#10;Description automatically generated"/>
+                    <pic:cNvPicPr>
+                      <a:picLocks noChangeAspect="1" noChangeArrowheads="1"/>
+                    </pic:cNvPicPr>
+                  </pic:nvPicPr>
+                  <pic:blipFill>
+                    <a:blip r:embed="rId11" cstate="print">
+                      <a:extLst>
+                        <a:ext uri="{28A0092B-C50C-407E-A947-70E740481C1C}">
+                          <a14:useLocalDpi xmlns:a14="http://schemas.microsoft.com/office/drawing/2010/main" val="0"/>
+                        </a:ext>
+                      </a:extLst>
+                    </a:blip>
+                    <a:srcRect/>
+                    <a:stretch>
+                      <a:fillRect/>
+                    </a:stretch>
+                  </pic:blipFill>
+                  <pic:spPr bwMode="auto">
+                    <a:xfrm>
+                      <a:off x="0" y="0"/>
+                      <a:ext cx="5731510" cy="7964805"/>
+                    </a:xfrm>
+                    <a:prstGeom prst="rect">
+                      <a:avLst/>
+                    </a:prstGeom>
+                    <a:noFill/>
+                    <a:ln>
+                      <a:noFill/>
+                    </a:ln>
+                  </pic:spPr>
+                </pic:pic>
+              </a:graphicData>
+            </a:graphic>
+          </wp:inline>
+        </w:drawing>
+      </w:r>
+    </w:p>
+    <w:p>
       <w:pPr>
         <w:pStyle w:val="Heading2"/>
       </w:pPr>
-      <w:bookmarkStart w:id="8" w:name="_Toc166147504"/>
-      <w:r>
+      <w:bookmarkStart w:id="8" w:name="_Toc166250662"/>
+      <w:r>
+        <w:lastRenderedPageBreak/>
         <w:t>Figure 3: Parallelism Programming</w:t>
       </w:r>
       <w:bookmarkEnd w:id="8"/>
     </w:p>
+    <w:p/>
     <w:p>
       <w:pPr>
         <w:pStyle w:val="Heading2"/>
       </w:pPr>
-      <w:bookmarkStart w:id="9" w:name="_Toc166147505"/>
+      <w:bookmarkStart w:id="9" w:name="_Toc166250663"/>
       <w:r>
         <w:t>Figure 4: Cheapest Train Tickets</w:t>
       </w:r>
@@ -2243,7 +2521,6 @@
   <w:style w:type="character" w:default="1" w:styleId="DefaultParagraphFont">
     <w:name w:val="Default Paragraph Font"/>
     <w:uiPriority w:val="1"/>
-    <w:semiHidden/>
     <w:unhideWhenUsed/>
   </w:style>
   <w:style w:type="table" w:default="1" w:styleId="TableNormal">

</xml_diff>